<commit_message>
Updated inception status assessment
</commit_message>
<xml_diff>
--- a/docs/NFRs.docx
+++ b/docs/NFRs.docx
@@ -253,7 +253,7 @@
           </w:tcPr>
           <w:p>
             <w:r>
-              <w:t>High</w:t>
+              <w:t>Medium</w:t>
             </w:r>
           </w:p>
         </w:tc>
@@ -285,13 +285,11 @@
           </w:tcPr>
           <w:p>
             <w:r>
-              <w:t xml:space="preserve">Recommendations provided may not generate any matching interests </w:t>
-            </w:r>
-            <w:r>
-              <w:t>for</w:t>
-            </w:r>
-            <w:bookmarkStart w:id="0" w:name="_GoBack"/>
-            <w:bookmarkEnd w:id="0"/>
+              <w:t>Recommendations provided may not gene</w:t>
+            </w:r>
+            <w:r>
+              <w:t>rate any matching interests for</w:t>
+            </w:r>
             <w:r>
               <w:t xml:space="preserve"> the user </w:t>
             </w:r>
@@ -447,7 +445,7 @@
           </w:tcPr>
           <w:p>
             <w:r>
-              <w:t>High</w:t>
+              <w:t>Low</w:t>
             </w:r>
           </w:p>
         </w:tc>
@@ -518,7 +516,7 @@
           </w:tcPr>
           <w:p>
             <w:r>
-              <w:t>High</w:t>
+              <w:t>Low</w:t>
             </w:r>
           </w:p>
         </w:tc>
@@ -605,7 +603,7 @@
           <w:p>
             <w:r>
               <w:lastRenderedPageBreak/>
-              <w:t>High</w:t>
+              <w:t>Medium</w:t>
             </w:r>
           </w:p>
         </w:tc>
@@ -693,7 +691,7 @@
           <w:p>
             <w:r>
               <w:lastRenderedPageBreak/>
-              <w:t>High</w:t>
+              <w:t>Low</w:t>
             </w:r>
           </w:p>
         </w:tc>
@@ -770,7 +768,7 @@
           </w:tcPr>
           <w:p>
             <w:r>
-              <w:t>Medium as the solution is easy to deploy</w:t>
+              <w:t>Low</w:t>
             </w:r>
           </w:p>
         </w:tc>
@@ -917,7 +915,7 @@
           </w:tcPr>
           <w:p>
             <w:r>
-              <w:t>Medium as is easy to deploy solution</w:t>
+              <w:t>Medium</w:t>
             </w:r>
           </w:p>
         </w:tc>
@@ -1096,7 +1094,7 @@
           </w:tcPr>
           <w:p>
             <w:r>
-              <w:t>High</w:t>
+              <w:t>Low</w:t>
             </w:r>
           </w:p>
         </w:tc>
@@ -1153,19 +1151,15 @@
           </w:tcPr>
           <w:p>
             <w:r>
-              <w:t>Some use cases c</w:t>
-            </w:r>
-            <w:r>
-              <w:t>o</w:t>
-            </w:r>
-            <w:r>
-              <w:t>u</w:t>
-            </w:r>
-            <w:r>
-              <w:t>d</w:t>
-            </w:r>
-            <w:r>
-              <w:t xml:space="preserve">d be deployed in the start of the system </w:t>
+              <w:t xml:space="preserve">Some use cases </w:t>
+            </w:r>
+            <w:r>
+              <w:t>could</w:t>
+            </w:r>
+            <w:bookmarkStart w:id="0" w:name="_GoBack"/>
+            <w:bookmarkEnd w:id="0"/>
+            <w:r>
+              <w:t xml:space="preserve"> be deployed in the start of the system </w:t>
             </w:r>
             <w:r>
               <w:lastRenderedPageBreak/>
@@ -1180,14 +1174,7 @@
           <w:p>
             <w:r>
               <w:lastRenderedPageBreak/>
-              <w:t>Medium</w:t>
-            </w:r>
-            <w:r>
-              <w:t xml:space="preserve"> as it is an ongoing process and will be deployed over and </w:t>
-            </w:r>
-            <w:r>
-              <w:lastRenderedPageBreak/>
-              <w:t>over again in a cognitive manner</w:t>
+              <w:t>Low</w:t>
             </w:r>
           </w:p>
         </w:tc>

</xml_diff>